<commit_message>
Modified: HomePage, note, plan, interfaces. Add: LearningPaths
</commit_message>
<xml_diff>
--- a/Interfaces.docx
+++ b/Interfaces.docx
@@ -87,8 +87,6 @@
           </wp:inline>
         </w:drawing>
       </w:r>
-      <w:bookmarkStart w:id="0" w:name="_GoBack"/>
-      <w:bookmarkEnd w:id="0"/>
     </w:p>
     <w:p>
       <w:pPr>
@@ -248,6 +246,68 @@
           </wp:inline>
         </w:drawing>
       </w:r>
+    </w:p>
+    <w:p>
+      <w:pPr>
+        <w:pStyle w:val="ListParagraph"/>
+      </w:pPr>
+    </w:p>
+    <w:p>
+      <w:pPr>
+        <w:pStyle w:val="ListParagraph"/>
+      </w:pPr>
+    </w:p>
+    <w:p>
+      <w:pPr>
+        <w:pStyle w:val="ListParagraph"/>
+      </w:pPr>
+      <w:r>
+        <w:t>+ LearningPaths</w:t>
+      </w:r>
+    </w:p>
+    <w:p>
+      <w:pPr>
+        <w:pStyle w:val="ListParagraph"/>
+      </w:pPr>
+      <w:r>
+        <w:drawing>
+          <wp:inline distT="0" distB="0" distL="0" distR="0" wp14:anchorId="07D01A8D" wp14:editId="557096F1">
+            <wp:extent cx="4716780" cy="4369469"/>
+            <wp:effectExtent l="0" t="0" r="7620" b="0"/>
+            <wp:docPr id="4" name="Picture 4"/>
+            <wp:cNvGraphicFramePr>
+              <a:graphicFrameLocks xmlns:a="http://schemas.openxmlformats.org/drawingml/2006/main" noChangeAspect="1"/>
+            </wp:cNvGraphicFramePr>
+            <a:graphic xmlns:a="http://schemas.openxmlformats.org/drawingml/2006/main">
+              <a:graphicData uri="http://schemas.openxmlformats.org/drawingml/2006/picture">
+                <pic:pic xmlns:pic="http://schemas.openxmlformats.org/drawingml/2006/picture">
+                  <pic:nvPicPr>
+                    <pic:cNvPr id="1" name=""/>
+                    <pic:cNvPicPr/>
+                  </pic:nvPicPr>
+                  <pic:blipFill>
+                    <a:blip r:embed="rId8"/>
+                    <a:stretch>
+                      <a:fillRect/>
+                    </a:stretch>
+                  </pic:blipFill>
+                  <pic:spPr>
+                    <a:xfrm>
+                      <a:off x="0" y="0"/>
+                      <a:ext cx="4723041" cy="4375269"/>
+                    </a:xfrm>
+                    <a:prstGeom prst="rect">
+                      <a:avLst/>
+                    </a:prstGeom>
+                  </pic:spPr>
+                </pic:pic>
+              </a:graphicData>
+            </a:graphic>
+          </wp:inline>
+        </w:drawing>
+      </w:r>
+      <w:bookmarkStart w:id="0" w:name="_GoBack"/>
+      <w:bookmarkEnd w:id="0"/>
     </w:p>
     <w:sectPr>
       <w:pgSz w:w="11907" w:h="16840" w:code="9"/>

</xml_diff>

<commit_message>
Read note of all, back-end, front-end
</commit_message>
<xml_diff>
--- a/Interfaces.docx
+++ b/Interfaces.docx
@@ -42,6 +42,30 @@
       <w:r>
         <w:t xml:space="preserve">Navbar ở cùng header và thanh search </w:t>
       </w:r>
+    </w:p>
+    <w:p>
+      <w:pPr>
+        <w:pStyle w:val="ListParagraph"/>
+        <w:numPr>
+          <w:ilvl w:val="0"/>
+          <w:numId w:val="1"/>
+        </w:numPr>
+      </w:pPr>
+      <w:hyperlink r:id="rId5" w:history="1">
+        <w:r>
+          <w:rPr>
+            <w:rStyle w:val="Hyperlink"/>
+          </w:rPr>
+          <w:t>https://d3njjcbhbojbot.cloudfront.net/api/utilities/v1/imageproxy/https://s3.amazonaws.com/coursera_assets/career_plans/HeaderBG-careerPlans.png?auto=format%2Ccompress&amp;dpr=1&amp;w=2280</w:t>
+        </w:r>
+      </w:hyperlink>
+    </w:p>
+    <w:p>
+      <w:pPr>
+        <w:ind w:left="360"/>
+      </w:pPr>
+      <w:bookmarkStart w:id="0" w:name="_GoBack"/>
+      <w:bookmarkEnd w:id="0"/>
     </w:p>
     <w:p>
       <w:pPr>
@@ -67,7 +91,7 @@
                     <pic:cNvPicPr/>
                   </pic:nvPicPr>
                   <pic:blipFill>
-                    <a:blip r:embed="rId5"/>
+                    <a:blip r:embed="rId6"/>
                     <a:stretch>
                       <a:fillRect/>
                     </a:stretch>
@@ -134,7 +158,7 @@
                     <pic:cNvPicPr/>
                   </pic:nvPicPr>
                   <pic:blipFill>
-                    <a:blip r:embed="rId6"/>
+                    <a:blip r:embed="rId7"/>
                     <a:stretch>
                       <a:fillRect/>
                     </a:stretch>
@@ -226,7 +250,7 @@
                     <pic:cNvPicPr/>
                   </pic:nvPicPr>
                   <pic:blipFill>
-                    <a:blip r:embed="rId7"/>
+                    <a:blip r:embed="rId8"/>
                     <a:stretch>
                       <a:fillRect/>
                     </a:stretch>
@@ -270,6 +294,10 @@
         <w:pStyle w:val="ListParagraph"/>
       </w:pPr>
       <w:r>
+        <w:rPr>
+          <w:noProof/>
+        </w:rPr>
+        <w:lastRenderedPageBreak/>
         <w:drawing>
           <wp:inline distT="0" distB="0" distL="0" distR="0" wp14:anchorId="07D01A8D" wp14:editId="557096F1">
             <wp:extent cx="4716780" cy="4369469"/>
@@ -286,7 +314,7 @@
                     <pic:cNvPicPr/>
                   </pic:nvPicPr>
                   <pic:blipFill>
-                    <a:blip r:embed="rId8"/>
+                    <a:blip r:embed="rId9"/>
                     <a:stretch>
                       <a:fillRect/>
                     </a:stretch>
@@ -306,8 +334,308 @@
           </wp:inline>
         </w:drawing>
       </w:r>
-      <w:bookmarkStart w:id="0" w:name="_GoBack"/>
-      <w:bookmarkEnd w:id="0"/>
+    </w:p>
+    <w:p>
+      <w:pPr>
+        <w:pStyle w:val="ListParagraph"/>
+      </w:pPr>
+    </w:p>
+    <w:p>
+      <w:pPr>
+        <w:pStyle w:val="ListParagraph"/>
+      </w:pPr>
+      <w:r>
+        <w:rPr>
+          <w:noProof/>
+        </w:rPr>
+        <w:drawing>
+          <wp:inline distT="0" distB="0" distL="0" distR="0" wp14:anchorId="74695DFA" wp14:editId="1CF830D9">
+            <wp:extent cx="5760720" cy="2794635"/>
+            <wp:effectExtent l="0" t="0" r="0" b="5715"/>
+            <wp:docPr id="5" name="Picture 5"/>
+            <wp:cNvGraphicFramePr>
+              <a:graphicFrameLocks xmlns:a="http://schemas.openxmlformats.org/drawingml/2006/main" noChangeAspect="1"/>
+            </wp:cNvGraphicFramePr>
+            <a:graphic xmlns:a="http://schemas.openxmlformats.org/drawingml/2006/main">
+              <a:graphicData uri="http://schemas.openxmlformats.org/drawingml/2006/picture">
+                <pic:pic xmlns:pic="http://schemas.openxmlformats.org/drawingml/2006/picture">
+                  <pic:nvPicPr>
+                    <pic:cNvPr id="1" name=""/>
+                    <pic:cNvPicPr/>
+                  </pic:nvPicPr>
+                  <pic:blipFill>
+                    <a:blip r:embed="rId10"/>
+                    <a:stretch>
+                      <a:fillRect/>
+                    </a:stretch>
+                  </pic:blipFill>
+                  <pic:spPr>
+                    <a:xfrm>
+                      <a:off x="0" y="0"/>
+                      <a:ext cx="5760720" cy="2794635"/>
+                    </a:xfrm>
+                    <a:prstGeom prst="rect">
+                      <a:avLst/>
+                    </a:prstGeom>
+                  </pic:spPr>
+                </pic:pic>
+              </a:graphicData>
+            </a:graphic>
+          </wp:inline>
+        </w:drawing>
+      </w:r>
+    </w:p>
+    <w:p>
+      <w:pPr>
+        <w:pStyle w:val="ListParagraph"/>
+      </w:pPr>
+    </w:p>
+    <w:p>
+      <w:pPr>
+        <w:pStyle w:val="ListParagraph"/>
+      </w:pPr>
+      <w:r>
+        <w:rPr>
+          <w:noProof/>
+        </w:rPr>
+        <w:lastRenderedPageBreak/>
+        <w:drawing>
+          <wp:inline distT="0" distB="0" distL="0" distR="0" wp14:anchorId="0E04DD12" wp14:editId="077E1AD3">
+            <wp:extent cx="5760720" cy="2805430"/>
+            <wp:effectExtent l="0" t="0" r="0" b="0"/>
+            <wp:docPr id="6" name="Picture 6"/>
+            <wp:cNvGraphicFramePr>
+              <a:graphicFrameLocks xmlns:a="http://schemas.openxmlformats.org/drawingml/2006/main" noChangeAspect="1"/>
+            </wp:cNvGraphicFramePr>
+            <a:graphic xmlns:a="http://schemas.openxmlformats.org/drawingml/2006/main">
+              <a:graphicData uri="http://schemas.openxmlformats.org/drawingml/2006/picture">
+                <pic:pic xmlns:pic="http://schemas.openxmlformats.org/drawingml/2006/picture">
+                  <pic:nvPicPr>
+                    <pic:cNvPr id="1" name=""/>
+                    <pic:cNvPicPr/>
+                  </pic:nvPicPr>
+                  <pic:blipFill>
+                    <a:blip r:embed="rId11"/>
+                    <a:stretch>
+                      <a:fillRect/>
+                    </a:stretch>
+                  </pic:blipFill>
+                  <pic:spPr>
+                    <a:xfrm>
+                      <a:off x="0" y="0"/>
+                      <a:ext cx="5760720" cy="2805430"/>
+                    </a:xfrm>
+                    <a:prstGeom prst="rect">
+                      <a:avLst/>
+                    </a:prstGeom>
+                  </pic:spPr>
+                </pic:pic>
+              </a:graphicData>
+            </a:graphic>
+          </wp:inline>
+        </w:drawing>
+      </w:r>
+    </w:p>
+    <w:p>
+      <w:pPr>
+        <w:pStyle w:val="ListParagraph"/>
+      </w:pPr>
+    </w:p>
+    <w:p>
+      <w:pPr>
+        <w:pStyle w:val="ListParagraph"/>
+      </w:pPr>
+      <w:r>
+        <w:rPr>
+          <w:noProof/>
+        </w:rPr>
+        <w:drawing>
+          <wp:inline distT="0" distB="0" distL="0" distR="0" wp14:anchorId="664E6968" wp14:editId="426560A5">
+            <wp:extent cx="5760720" cy="2787015"/>
+            <wp:effectExtent l="0" t="0" r="0" b="0"/>
+            <wp:docPr id="7" name="Picture 7"/>
+            <wp:cNvGraphicFramePr>
+              <a:graphicFrameLocks xmlns:a="http://schemas.openxmlformats.org/drawingml/2006/main" noChangeAspect="1"/>
+            </wp:cNvGraphicFramePr>
+            <a:graphic xmlns:a="http://schemas.openxmlformats.org/drawingml/2006/main">
+              <a:graphicData uri="http://schemas.openxmlformats.org/drawingml/2006/picture">
+                <pic:pic xmlns:pic="http://schemas.openxmlformats.org/drawingml/2006/picture">
+                  <pic:nvPicPr>
+                    <pic:cNvPr id="1" name=""/>
+                    <pic:cNvPicPr/>
+                  </pic:nvPicPr>
+                  <pic:blipFill>
+                    <a:blip r:embed="rId12"/>
+                    <a:stretch>
+                      <a:fillRect/>
+                    </a:stretch>
+                  </pic:blipFill>
+                  <pic:spPr>
+                    <a:xfrm>
+                      <a:off x="0" y="0"/>
+                      <a:ext cx="5760720" cy="2787015"/>
+                    </a:xfrm>
+                    <a:prstGeom prst="rect">
+                      <a:avLst/>
+                    </a:prstGeom>
+                  </pic:spPr>
+                </pic:pic>
+              </a:graphicData>
+            </a:graphic>
+          </wp:inline>
+        </w:drawing>
+      </w:r>
+    </w:p>
+    <w:p>
+      <w:pPr>
+        <w:pStyle w:val="ListParagraph"/>
+      </w:pPr>
+    </w:p>
+    <w:p>
+      <w:pPr>
+        <w:pStyle w:val="ListParagraph"/>
+      </w:pPr>
+      <w:r>
+        <w:rPr>
+          <w:noProof/>
+        </w:rPr>
+        <w:drawing>
+          <wp:inline distT="0" distB="0" distL="0" distR="0" wp14:anchorId="6C06263F" wp14:editId="29A833C8">
+            <wp:extent cx="5760720" cy="2816860"/>
+            <wp:effectExtent l="0" t="0" r="0" b="2540"/>
+            <wp:docPr id="8" name="Picture 8"/>
+            <wp:cNvGraphicFramePr>
+              <a:graphicFrameLocks xmlns:a="http://schemas.openxmlformats.org/drawingml/2006/main" noChangeAspect="1"/>
+            </wp:cNvGraphicFramePr>
+            <a:graphic xmlns:a="http://schemas.openxmlformats.org/drawingml/2006/main">
+              <a:graphicData uri="http://schemas.openxmlformats.org/drawingml/2006/picture">
+                <pic:pic xmlns:pic="http://schemas.openxmlformats.org/drawingml/2006/picture">
+                  <pic:nvPicPr>
+                    <pic:cNvPr id="1" name=""/>
+                    <pic:cNvPicPr/>
+                  </pic:nvPicPr>
+                  <pic:blipFill>
+                    <a:blip r:embed="rId13"/>
+                    <a:stretch>
+                      <a:fillRect/>
+                    </a:stretch>
+                  </pic:blipFill>
+                  <pic:spPr>
+                    <a:xfrm>
+                      <a:off x="0" y="0"/>
+                      <a:ext cx="5760720" cy="2816860"/>
+                    </a:xfrm>
+                    <a:prstGeom prst="rect">
+                      <a:avLst/>
+                    </a:prstGeom>
+                  </pic:spPr>
+                </pic:pic>
+              </a:graphicData>
+            </a:graphic>
+          </wp:inline>
+        </w:drawing>
+      </w:r>
+    </w:p>
+    <w:p>
+      <w:pPr>
+        <w:pStyle w:val="ListParagraph"/>
+      </w:pPr>
+    </w:p>
+    <w:p>
+      <w:pPr>
+        <w:pStyle w:val="ListParagraph"/>
+      </w:pPr>
+      <w:r>
+        <w:rPr>
+          <w:noProof/>
+        </w:rPr>
+        <w:lastRenderedPageBreak/>
+        <w:drawing>
+          <wp:inline distT="0" distB="0" distL="0" distR="0" wp14:anchorId="2879E88A" wp14:editId="7B8995D2">
+            <wp:extent cx="5760720" cy="2797810"/>
+            <wp:effectExtent l="0" t="0" r="0" b="2540"/>
+            <wp:docPr id="9" name="Picture 9"/>
+            <wp:cNvGraphicFramePr>
+              <a:graphicFrameLocks xmlns:a="http://schemas.openxmlformats.org/drawingml/2006/main" noChangeAspect="1"/>
+            </wp:cNvGraphicFramePr>
+            <a:graphic xmlns:a="http://schemas.openxmlformats.org/drawingml/2006/main">
+              <a:graphicData uri="http://schemas.openxmlformats.org/drawingml/2006/picture">
+                <pic:pic xmlns:pic="http://schemas.openxmlformats.org/drawingml/2006/picture">
+                  <pic:nvPicPr>
+                    <pic:cNvPr id="1" name=""/>
+                    <pic:cNvPicPr/>
+                  </pic:nvPicPr>
+                  <pic:blipFill>
+                    <a:blip r:embed="rId14"/>
+                    <a:stretch>
+                      <a:fillRect/>
+                    </a:stretch>
+                  </pic:blipFill>
+                  <pic:spPr>
+                    <a:xfrm>
+                      <a:off x="0" y="0"/>
+                      <a:ext cx="5760720" cy="2797810"/>
+                    </a:xfrm>
+                    <a:prstGeom prst="rect">
+                      <a:avLst/>
+                    </a:prstGeom>
+                  </pic:spPr>
+                </pic:pic>
+              </a:graphicData>
+            </a:graphic>
+          </wp:inline>
+        </w:drawing>
+      </w:r>
+    </w:p>
+    <w:p>
+      <w:pPr>
+        <w:pStyle w:val="ListParagraph"/>
+      </w:pPr>
+    </w:p>
+    <w:p>
+      <w:pPr>
+        <w:pStyle w:val="ListParagraph"/>
+      </w:pPr>
+      <w:r>
+        <w:rPr>
+          <w:noProof/>
+        </w:rPr>
+        <w:drawing>
+          <wp:inline distT="0" distB="0" distL="0" distR="0" wp14:anchorId="4309901B" wp14:editId="6A816AE6">
+            <wp:extent cx="5760720" cy="2811145"/>
+            <wp:effectExtent l="0" t="0" r="0" b="8255"/>
+            <wp:docPr id="10" name="Picture 10"/>
+            <wp:cNvGraphicFramePr>
+              <a:graphicFrameLocks xmlns:a="http://schemas.openxmlformats.org/drawingml/2006/main" noChangeAspect="1"/>
+            </wp:cNvGraphicFramePr>
+            <a:graphic xmlns:a="http://schemas.openxmlformats.org/drawingml/2006/main">
+              <a:graphicData uri="http://schemas.openxmlformats.org/drawingml/2006/picture">
+                <pic:pic xmlns:pic="http://schemas.openxmlformats.org/drawingml/2006/picture">
+                  <pic:nvPicPr>
+                    <pic:cNvPr id="1" name=""/>
+                    <pic:cNvPicPr/>
+                  </pic:nvPicPr>
+                  <pic:blipFill>
+                    <a:blip r:embed="rId15"/>
+                    <a:stretch>
+                      <a:fillRect/>
+                    </a:stretch>
+                  </pic:blipFill>
+                  <pic:spPr>
+                    <a:xfrm>
+                      <a:off x="0" y="0"/>
+                      <a:ext cx="5760720" cy="2811145"/>
+                    </a:xfrm>
+                    <a:prstGeom prst="rect">
+                      <a:avLst/>
+                    </a:prstGeom>
+                  </pic:spPr>
+                </pic:pic>
+              </a:graphicData>
+            </a:graphic>
+          </wp:inline>
+        </w:drawing>
+      </w:r>
     </w:p>
     <w:sectPr>
       <w:pgSz w:w="11907" w:h="16840" w:code="9"/>
@@ -871,6 +1199,17 @@
       <w:contextualSpacing/>
     </w:pPr>
   </w:style>
+  <w:style w:type="character" w:styleId="Hyperlink">
+    <w:name w:val="Hyperlink"/>
+    <w:basedOn w:val="DefaultParagraphFont"/>
+    <w:uiPriority w:val="99"/>
+    <w:unhideWhenUsed/>
+    <w:rsid w:val="00C54808"/>
+    <w:rPr>
+      <w:color w:val="0563C1" w:themeColor="hyperlink"/>
+      <w:u w:val="single"/>
+    </w:rPr>
+  </w:style>
 </w:styles>
 </file>
 

</xml_diff>

<commit_message>
FE: UI read note and view ui-doc
</commit_message>
<xml_diff>
--- a/Interfaces.docx
+++ b/Interfaces.docx
@@ -64,8 +64,6 @@
       <w:pPr>
         <w:ind w:left="360"/>
       </w:pPr>
-      <w:bookmarkStart w:id="0" w:name="_GoBack"/>
-      <w:bookmarkEnd w:id="0"/>
     </w:p>
     <w:p>
       <w:pPr>
@@ -636,6 +634,161 @@
           </wp:inline>
         </w:drawing>
       </w:r>
+    </w:p>
+    <w:p>
+      <w:pPr>
+        <w:pStyle w:val="ListParagraph"/>
+      </w:pPr>
+    </w:p>
+    <w:p>
+      <w:pPr>
+        <w:pStyle w:val="ListParagraph"/>
+      </w:pPr>
+      <w:r>
+        <w:rPr>
+          <w:noProof/>
+        </w:rPr>
+        <w:drawing>
+          <wp:inline distT="0" distB="0" distL="0" distR="0" wp14:anchorId="25F84A02" wp14:editId="360FED83">
+            <wp:extent cx="5760720" cy="2776220"/>
+            <wp:effectExtent l="0" t="0" r="0" b="5080"/>
+            <wp:docPr id="11" name="Picture 11"/>
+            <wp:cNvGraphicFramePr>
+              <a:graphicFrameLocks xmlns:a="http://schemas.openxmlformats.org/drawingml/2006/main" noChangeAspect="1"/>
+            </wp:cNvGraphicFramePr>
+            <a:graphic xmlns:a="http://schemas.openxmlformats.org/drawingml/2006/main">
+              <a:graphicData uri="http://schemas.openxmlformats.org/drawingml/2006/picture">
+                <pic:pic xmlns:pic="http://schemas.openxmlformats.org/drawingml/2006/picture">
+                  <pic:nvPicPr>
+                    <pic:cNvPr id="1" name=""/>
+                    <pic:cNvPicPr/>
+                  </pic:nvPicPr>
+                  <pic:blipFill>
+                    <a:blip r:embed="rId16"/>
+                    <a:stretch>
+                      <a:fillRect/>
+                    </a:stretch>
+                  </pic:blipFill>
+                  <pic:spPr>
+                    <a:xfrm>
+                      <a:off x="0" y="0"/>
+                      <a:ext cx="5760720" cy="2776220"/>
+                    </a:xfrm>
+                    <a:prstGeom prst="rect">
+                      <a:avLst/>
+                    </a:prstGeom>
+                  </pic:spPr>
+                </pic:pic>
+              </a:graphicData>
+            </a:graphic>
+          </wp:inline>
+        </w:drawing>
+      </w:r>
+    </w:p>
+    <w:p>
+      <w:pPr>
+        <w:pStyle w:val="ListParagraph"/>
+      </w:pPr>
+      <w:r>
+        <w:rPr>
+          <w:noProof/>
+        </w:rPr>
+        <w:lastRenderedPageBreak/>
+        <w:drawing>
+          <wp:inline distT="0" distB="0" distL="0" distR="0" wp14:anchorId="139C3181" wp14:editId="30A12647">
+            <wp:extent cx="5760720" cy="2807970"/>
+            <wp:effectExtent l="0" t="0" r="0" b="0"/>
+            <wp:docPr id="12" name="Picture 12"/>
+            <wp:cNvGraphicFramePr>
+              <a:graphicFrameLocks xmlns:a="http://schemas.openxmlformats.org/drawingml/2006/main" noChangeAspect="1"/>
+            </wp:cNvGraphicFramePr>
+            <a:graphic xmlns:a="http://schemas.openxmlformats.org/drawingml/2006/main">
+              <a:graphicData uri="http://schemas.openxmlformats.org/drawingml/2006/picture">
+                <pic:pic xmlns:pic="http://schemas.openxmlformats.org/drawingml/2006/picture">
+                  <pic:nvPicPr>
+                    <pic:cNvPr id="1" name=""/>
+                    <pic:cNvPicPr/>
+                  </pic:nvPicPr>
+                  <pic:blipFill>
+                    <a:blip r:embed="rId17"/>
+                    <a:stretch>
+                      <a:fillRect/>
+                    </a:stretch>
+                  </pic:blipFill>
+                  <pic:spPr>
+                    <a:xfrm>
+                      <a:off x="0" y="0"/>
+                      <a:ext cx="5760720" cy="2807970"/>
+                    </a:xfrm>
+                    <a:prstGeom prst="rect">
+                      <a:avLst/>
+                    </a:prstGeom>
+                  </pic:spPr>
+                </pic:pic>
+              </a:graphicData>
+            </a:graphic>
+          </wp:inline>
+        </w:drawing>
+      </w:r>
+    </w:p>
+    <w:p>
+      <w:pPr>
+        <w:pStyle w:val="ListParagraph"/>
+      </w:pPr>
+    </w:p>
+    <w:p>
+      <w:pPr>
+        <w:pStyle w:val="ListParagraph"/>
+      </w:pPr>
+    </w:p>
+    <w:p>
+      <w:pPr>
+        <w:pStyle w:val="ListParagraph"/>
+      </w:pPr>
+    </w:p>
+    <w:p>
+      <w:pPr>
+        <w:pStyle w:val="ListParagraph"/>
+      </w:pPr>
+      <w:r>
+        <w:drawing>
+          <wp:inline distT="0" distB="0" distL="0" distR="0" wp14:anchorId="301902BD" wp14:editId="58E96CBA">
+            <wp:extent cx="5760720" cy="2778125"/>
+            <wp:effectExtent l="0" t="0" r="0" b="3175"/>
+            <wp:docPr id="13" name="Picture 13"/>
+            <wp:cNvGraphicFramePr>
+              <a:graphicFrameLocks xmlns:a="http://schemas.openxmlformats.org/drawingml/2006/main" noChangeAspect="1"/>
+            </wp:cNvGraphicFramePr>
+            <a:graphic xmlns:a="http://schemas.openxmlformats.org/drawingml/2006/main">
+              <a:graphicData uri="http://schemas.openxmlformats.org/drawingml/2006/picture">
+                <pic:pic xmlns:pic="http://schemas.openxmlformats.org/drawingml/2006/picture">
+                  <pic:nvPicPr>
+                    <pic:cNvPr id="1" name=""/>
+                    <pic:cNvPicPr/>
+                  </pic:nvPicPr>
+                  <pic:blipFill>
+                    <a:blip r:embed="rId18"/>
+                    <a:stretch>
+                      <a:fillRect/>
+                    </a:stretch>
+                  </pic:blipFill>
+                  <pic:spPr>
+                    <a:xfrm>
+                      <a:off x="0" y="0"/>
+                      <a:ext cx="5760720" cy="2778125"/>
+                    </a:xfrm>
+                    <a:prstGeom prst="rect">
+                      <a:avLst/>
+                    </a:prstGeom>
+                  </pic:spPr>
+                </pic:pic>
+              </a:graphicData>
+            </a:graphic>
+          </wp:inline>
+        </w:drawing>
+      </w:r>
+      <w:bookmarkStart w:id="0" w:name="_GoBack"/>
+      <w:bookmarkEnd w:id="0"/>
     </w:p>
     <w:sectPr>
       <w:pgSz w:w="11907" w:h="16840" w:code="9"/>

</xml_diff>